<commit_message>
Edited problem breakdown and added potential solutions
</commit_message>
<xml_diff>
--- a/ProblemSolving/israel_kaleb_problemSolving.docx
+++ b/ProblemSolving/israel_kaleb_problemSolving.docx
@@ -86,7 +86,59 @@
         <w:rPr>
           <w:rtl w:val="0"/>
         </w:rPr>
-        <w:t xml:space="preserve">The constraints are that only the cat and the bag of seed can be left alone together or else something bad may happen.  The goal is clear and there are no sub-goals to this problem.</w:t>
+        <w:t xml:space="preserve">The constraints are that only the cat and the bag of seed can be left alone together or else something bad may happen (or another way to say this is that the bird cannot be left with the other items).  The goal is clear and there are no sub-goals to this problem.</w:t>
+      </w:r>
+    </w:p>
+    <w:p>
+      <w:pPr>
+        <w:contextualSpacing w:val="0"/>
+      </w:pPr>
+      <w:r>
+        <w:rPr>
+          <w:rtl w:val="0"/>
+        </w:rPr>
+      </w:r>
+    </w:p>
+    <w:p>
+      <w:pPr>
+        <w:contextualSpacing w:val="0"/>
+      </w:pPr>
+      <w:r>
+        <w:rPr>
+          <w:rtl w:val="0"/>
+        </w:rPr>
+        <w:t xml:space="preserve">Identify Potential solutions:</w:t>
+      </w:r>
+    </w:p>
+    <w:p>
+      <w:pPr>
+        <w:contextualSpacing w:val="0"/>
+      </w:pPr>
+      <w:r>
+        <w:rPr>
+          <w:rtl w:val="0"/>
+        </w:rPr>
+        <w:t xml:space="preserve">First solution: The man will take the bird with him first.  He will then take the cat to the other side.  He will take the bird back with him to the starting side and leave it there as he takes the seed.  He will then go back finally for the bird.  Second solution (similar to the first but the order of the cat and seed transfer reversed): Bird first. Then take the seed (instead of the cat this time). Bring the bird back on the trip for the cat (instead of the seed). Leave the bird again and take the cat to the destination and leave it with the seed.  Finally go back for the bird.</w:t>
+      </w:r>
+    </w:p>
+    <w:p>
+      <w:pPr>
+        <w:contextualSpacing w:val="0"/>
+      </w:pPr>
+      <w:r>
+        <w:rPr>
+          <w:rtl w:val="0"/>
+        </w:rPr>
+      </w:r>
+    </w:p>
+    <w:p>
+      <w:pPr>
+        <w:contextualSpacing w:val="0"/>
+      </w:pPr>
+      <w:r>
+        <w:rPr>
+          <w:rtl w:val="0"/>
+        </w:rPr>
       </w:r>
     </w:p>
     <w:sectPr>

</xml_diff>

<commit_message>
Problem 2 potential solutions
</commit_message>
<xml_diff>
--- a/ProblemSolving/israel_kaleb_problemSolving.docx
+++ b/ProblemSolving/israel_kaleb_problemSolving.docx
@@ -316,6 +316,58 @@
           <w:rtl w:val="0"/>
         </w:rPr>
         <w:t xml:space="preserve">The constraints are that only one check can be made and the solution must be correct.  There are two problems that require different solutions and neither problem has a sub-goal.</w:t>
+      </w:r>
+    </w:p>
+    <w:p>
+      <w:pPr>
+        <w:contextualSpacing w:val="0"/>
+      </w:pPr>
+      <w:r>
+        <w:rPr>
+          <w:rtl w:val="0"/>
+        </w:rPr>
+      </w:r>
+    </w:p>
+    <w:p>
+      <w:pPr>
+        <w:contextualSpacing w:val="0"/>
+      </w:pPr>
+      <w:r>
+        <w:rPr>
+          <w:rtl w:val="0"/>
+        </w:rPr>
+        <w:t xml:space="preserve">Identify potential solutions:</w:t>
+      </w:r>
+    </w:p>
+    <w:p>
+      <w:pPr>
+        <w:contextualSpacing w:val="0"/>
+      </w:pPr>
+      <w:r>
+        <w:rPr>
+          <w:rtl w:val="0"/>
+        </w:rPr>
+        <w:t xml:space="preserve">The first solution would be to pick 4 socks.  The second solution would be to pick 18 socks.  You have a possibility of solving the problems with less socks but this would be the required amount to absolutely guarantee a solution every time.</w:t>
+      </w:r>
+    </w:p>
+    <w:p>
+      <w:pPr>
+        <w:contextualSpacing w:val="0"/>
+      </w:pPr>
+      <w:r>
+        <w:rPr>
+          <w:rtl w:val="0"/>
+        </w:rPr>
+      </w:r>
+    </w:p>
+    <w:p>
+      <w:pPr>
+        <w:contextualSpacing w:val="0"/>
+      </w:pPr>
+      <w:r>
+        <w:rPr>
+          <w:rtl w:val="0"/>
+        </w:rPr>
       </w:r>
     </w:p>
     <w:sectPr>

</xml_diff>

<commit_message>
Problem 2 solution evaluation
</commit_message>
<xml_diff>
--- a/ProblemSolving/israel_kaleb_problemSolving.docx
+++ b/ProblemSolving/israel_kaleb_problemSolving.docx
@@ -348,6 +348,38 @@
           <w:rtl w:val="0"/>
         </w:rPr>
         <w:t xml:space="preserve">The first solution would be to pick 4 socks.  The second solution would be to pick 18 socks.  You have a possibility of solving the problems with less socks but this would be the required amount to absolutely guarantee a solution every time.</w:t>
+      </w:r>
+    </w:p>
+    <w:p>
+      <w:pPr>
+        <w:contextualSpacing w:val="0"/>
+      </w:pPr>
+      <w:r>
+        <w:rPr>
+          <w:rtl w:val="0"/>
+        </w:rPr>
+      </w:r>
+    </w:p>
+    <w:p>
+      <w:pPr>
+        <w:contextualSpacing w:val="0"/>
+      </w:pPr>
+      <w:r>
+        <w:rPr>
+          <w:rtl w:val="0"/>
+        </w:rPr>
+        <w:t xml:space="preserve">Evaluate each potential solution:</w:t>
+      </w:r>
+    </w:p>
+    <w:p>
+      <w:pPr>
+        <w:contextualSpacing w:val="0"/>
+      </w:pPr>
+      <w:r>
+        <w:rPr>
+          <w:rtl w:val="0"/>
+        </w:rPr>
+        <w:t xml:space="preserve">Each of these solutions will meet the goals.  Even though you have a possibility of solving the problems with less socks, these solutions guarantee the problem is solved because it looks at the worst case scenario.</w:t>
       </w:r>
     </w:p>
     <w:p>

</xml_diff>

<commit_message>
Problem 2 solution chosen
</commit_message>
<xml_diff>
--- a/ProblemSolving/israel_kaleb_problemSolving.docx
+++ b/ProblemSolving/israel_kaleb_problemSolving.docx
@@ -380,6 +380,38 @@
           <w:rtl w:val="0"/>
         </w:rPr>
         <w:t xml:space="preserve">Each of these solutions will meet the goals.  Even though you have a possibility of solving the problems with less socks, these solutions guarantee the problem is solved because it looks at the worst case scenario.</w:t>
+      </w:r>
+    </w:p>
+    <w:p>
+      <w:pPr>
+        <w:contextualSpacing w:val="0"/>
+      </w:pPr>
+      <w:r>
+        <w:rPr>
+          <w:rtl w:val="0"/>
+        </w:rPr>
+      </w:r>
+    </w:p>
+    <w:p>
+      <w:pPr>
+        <w:contextualSpacing w:val="0"/>
+      </w:pPr>
+      <w:r>
+        <w:rPr>
+          <w:rtl w:val="0"/>
+        </w:rPr>
+        <w:t xml:space="preserve">Choose a solution and develop a plan to implement it:</w:t>
+      </w:r>
+    </w:p>
+    <w:p>
+      <w:pPr>
+        <w:contextualSpacing w:val="0"/>
+      </w:pPr>
+      <w:r>
+        <w:rPr>
+          <w:rtl w:val="0"/>
+        </w:rPr>
+        <w:t xml:space="preserve">The first solution goes like this: to guarantee a pair of one color every time, 4 socks are necessary because two socks picked could be of different colors.  Also, 3 socks picked could still be one of each color and the absence of a pair because there are three colors of socks to be possibly chosen.  A fourth sock will guarantee solution because the fourth sock must be one of the three colors already picked.  The second solution uses the same ideology to come up with another guaranteed solution.  This time, the worst case scenario would be that you pick 17 socks up and they are 10 black, 6 brown, and only one white sock.  The next pick would have to be another white sock and would solve the problem.  Thus, 18 socks must be picked to guarantee a pair of each color is picked every time.</w:t>
       </w:r>
     </w:p>
     <w:p>

</xml_diff>

<commit_message>
Problem 3 potential solutions
</commit_message>
<xml_diff>
--- a/ProblemSolving/israel_kaleb_problemSolving.docx
+++ b/ProblemSolving/israel_kaleb_problemSolving.docx
@@ -565,6 +565,38 @@
           <w:rtl w:val="0"/>
         </w:rPr>
         <w:t xml:space="preserve">There are no constraints that need to be considered.  The sub-goals are to have and effective method that will work with any given number.</w:t>
+      </w:r>
+    </w:p>
+    <w:p>
+      <w:pPr>
+        <w:contextualSpacing w:val="0"/>
+      </w:pPr>
+      <w:r>
+        <w:rPr>
+          <w:rtl w:val="0"/>
+        </w:rPr>
+      </w:r>
+    </w:p>
+    <w:p>
+      <w:pPr>
+        <w:contextualSpacing w:val="0"/>
+      </w:pPr>
+      <w:r>
+        <w:rPr>
+          <w:rtl w:val="0"/>
+        </w:rPr>
+        <w:t xml:space="preserve">Identify potential solutions:</w:t>
+      </w:r>
+    </w:p>
+    <w:p>
+      <w:pPr>
+        <w:contextualSpacing w:val="0"/>
+      </w:pPr>
+      <w:r>
+        <w:rPr>
+          <w:rtl w:val="0"/>
+        </w:rPr>
+        <w:t xml:space="preserve">First solution: create a massive chart the would display a column of each possible finger and then a row showing what numbers are counted for that finger.  Second solution:  create a mathematical formula that will help figure out which finger the count will stop on.</w:t>
       </w:r>
     </w:p>
     <w:p>

</xml_diff>

<commit_message>
Problem 3 solution evaluation
</commit_message>
<xml_diff>
--- a/ProblemSolving/israel_kaleb_problemSolving.docx
+++ b/ProblemSolving/israel_kaleb_problemSolving.docx
@@ -597,6 +597,38 @@
           <w:rtl w:val="0"/>
         </w:rPr>
         <w:t xml:space="preserve">First solution: create a massive chart the would display a column of each possible finger and then a row showing what numbers are counted for that finger.  Second solution:  create a mathematical formula that will help figure out which finger the count will stop on.</w:t>
+      </w:r>
+    </w:p>
+    <w:p>
+      <w:pPr>
+        <w:contextualSpacing w:val="0"/>
+      </w:pPr>
+      <w:r>
+        <w:rPr>
+          <w:rtl w:val="0"/>
+        </w:rPr>
+      </w:r>
+    </w:p>
+    <w:p>
+      <w:pPr>
+        <w:contextualSpacing w:val="0"/>
+      </w:pPr>
+      <w:r>
+        <w:rPr>
+          <w:rtl w:val="0"/>
+        </w:rPr>
+        <w:t xml:space="preserve">Evaluate each potential solution:</w:t>
+      </w:r>
+    </w:p>
+    <w:p>
+      <w:pPr>
+        <w:contextualSpacing w:val="0"/>
+      </w:pPr>
+      <w:r>
+        <w:rPr>
+          <w:rtl w:val="0"/>
+        </w:rPr>
+        <w:t xml:space="preserve">Each solution would meet the goals.  Each solution will both work in any and all cases.</w:t>
       </w:r>
     </w:p>
     <w:p>

</xml_diff>

<commit_message>
Problem 3 solution chosen
</commit_message>
<xml_diff>
--- a/ProblemSolving/israel_kaleb_problemSolving.docx
+++ b/ProblemSolving/israel_kaleb_problemSolving.docx
@@ -649,6 +649,18 @@
         <w:rPr>
           <w:rtl w:val="0"/>
         </w:rPr>
+        <w:t xml:space="preserve">Choose a solution and develop a plan to implement it:</w:t>
+      </w:r>
+    </w:p>
+    <w:p>
+      <w:pPr>
+        <w:contextualSpacing w:val="0"/>
+      </w:pPr>
+      <w:r>
+        <w:rPr>
+          <w:rtl w:val="0"/>
+        </w:rPr>
+        <w:t xml:space="preserve">I will choose the second solution.  The solution for finding the 100th, and 100th digit will be as follows: The thumb is counted as 1 and continues to be counted as every additional 8.  1+8(x) = will always be a number counted on the thumb.  I can use this to find a number close to 100 and 1000 and then simply count forward. Doing simple math I found that a number that can be plugged into the formula to get close to 100 would be 12.  1+8(12)=97.  97 is counted on the thumb.  Then you can count 98 (first) 99 (middle) and 100 (ring).  It will be counted on the ring finger.  If using a math function in a programming language like javascript you could use the formula Math.floor(y/8) where y is the number you are trying to search for (we’ll use 100).  This would return the number 12. 1+8(Math.floor(100/8))=97.  Now we’ll use this formula again to find what finger will be stopped on counting to 1000.  1+8(Math.floor(1000/8))=1001. 1001 is 1 over our number desired so we can simply count back one finger.  The previous finger (1000) would have been the first, or pointer, finger.  Using this solution, we find that the answers to the problems are 1.) 100=Ring finger and 2.) 1000=First finger</w:t>
       </w:r>
     </w:p>
     <w:sectPr>

</xml_diff>